<commit_message>
Added stuff about meetings
</commit_message>
<xml_diff>
--- a/Entrepreneurship/secondsemesterinstructions.docx
+++ b/Entrepreneurship/secondsemesterinstructions.docx
@@ -129,6 +129,14 @@
     <w:p>
       <w:r>
         <w:t xml:space="preserve">Students are welcome and encouraged to form their own companies but if they are unable to do so then they must let me know so that I can form companies for them.</w:t>
+      </w:r>
+    </w:p>
+    <w:p>
+      <w:r>
+        <w:rPr>
+          <w:b/>
+        </w:rPr>
+        <w:t xml:space="preserve">Students are expected to have at least 1 meeting a week. During these meetings it will be the responsibility of the secretary to ensure that minutes are collected. These meeting reports will form part of the group submission.</w:t>
       </w:r>
     </w:p>
     <w:p>
@@ -490,7 +498,7 @@
 <file path=word/numbering.xml><?xml version="1.0" encoding="utf-8"?>
 <w:numbering xmlns:w="http://schemas.openxmlformats.org/wordprocessingml/2006/main">
   <w:abstractNum w:abstractNumId="0">
-    <w:nsid w:val="31fc5ef1"/>
+    <w:nsid w:val="3678026e"/>
     <w:multiLevelType w:val="multilevel"/>
     <w:lvl w:ilvl="0">
       <w:numFmt w:val="bullet"/>
@@ -571,7 +579,7 @@
     </w:lvl>
   </w:abstractNum>
   <w:abstractNum w:abstractNumId="2">
-    <w:nsid w:val="7a7324fe"/>
+    <w:nsid w:val="a000f226"/>
     <w:multiLevelType w:val="multilevel"/>
     <w:lvl w:ilvl="0">
       <w:numFmt w:val="bullet"/>
@@ -652,7 +660,7 @@
     </w:lvl>
   </w:abstractNum>
   <w:abstractNum w:abstractNumId="3">
-    <w:nsid w:val="84aaf491"/>
+    <w:nsid w:val="a895d2fa"/>
     <w:multiLevelType w:val="multilevel"/>
     <w:lvl w:ilvl="0">
       <w:start w:val="1"/>

</xml_diff>

<commit_message>
changed library to research
</commit_message>
<xml_diff>
--- a/Entrepreneurship/secondsemesterinstructions.docx
+++ b/Entrepreneurship/secondsemesterinstructions.docx
@@ -2,7 +2,7 @@
 <file path=word/document.xml><?xml version="1.0" encoding="utf-8"?>
 <w:document xmlns:w="http://schemas.openxmlformats.org/wordprocessingml/2006/main" xmlns:m="http://schemas.openxmlformats.org/officeDocument/2006/math" xmlns:r="http://schemas.openxmlformats.org/officeDocument/2006/relationships" xmlns:o="urn:schemas-microsoft-com:office:office" xmlns:v="urn:schemas-microsoft-com:vml" xmlns:w10="urn:schemas-microsoft-com:office:word" xmlns:a="http://schemas.openxmlformats.org/drawingml/2006/main" xmlns:pic="http://schemas.openxmlformats.org/drawingml/2006/picture" xmlns:wp="http://schemas.openxmlformats.org/drawingml/2006/wordprocessingDrawing">
   <w:body>
-    <w:bookmarkStart w:id="21" w:name="experience-mathematics-in-an-entrepreneurial-environment"/>
+    <w:bookmarkStart w:id="experience-mathematics-in-an-entrepreneurial-environment" w:name="experience-mathematics-in-an-entrepreneurial-environment"/>
     <w:p>
       <w:pPr>
         <w:pStyle w:val="Heading1"/>
@@ -11,7 +11,7 @@
         <w:t xml:space="preserve">Experience mathematics in an entrepreneurial environment</w:t>
       </w:r>
     </w:p>
-    <w:bookmarkEnd w:id="21"/>
+    <w:bookmarkEnd w:id="experience-mathematics-in-an-entrepreneurial-environment"/>
     <w:p>
       <w:r>
         <w:t xml:space="preserve">The second semester of Computing for Mathematics will give students the opportunity to experience mathematics in an entrepreneurial environment. You will form 'companies' of 4 with 1 student to be selected as the</w:t>
@@ -56,10 +56,10 @@
       <w:r>
         <w:t xml:space="preserve">The 'product' must involve programming and mathematics. Students are completely free to tackle this in any way they please (I encourage you to be original) but please do take in to account the marking criteria (</w:t>
       </w:r>
-      <w:hyperlink r:id="rId22">
+      <w:hyperlink r:id="link0">
         <w:r>
           <w:rPr>
-            <w:rStyle w:val="Link"/>
+            <w:rStyle w:val="Hyperlink"/>
           </w:rPr>
           <w:t xml:space="preserve">report</w:t>
         </w:r>
@@ -70,10 +70,10 @@
       <w:r>
         <w:t xml:space="preserve"> </w:t>
       </w:r>
-      <w:hyperlink r:id="rId23">
+      <w:hyperlink r:id="link1">
         <w:r>
           <w:rPr>
-            <w:rStyle w:val="Link"/>
+            <w:rStyle w:val="Hyperlink"/>
           </w:rPr>
           <w:t xml:space="preserve">presentation</w:t>
         </w:r>
@@ -205,12 +205,45 @@
     <w:p>
       <w:pPr>
         <w:numPr>
-          <w:numId w:val="3"/>
-          <w:ilvl w:val="0"/>
-        </w:numPr>
-      </w:pPr>
-      <w:r>
-        <w:t xml:space="preserve">Week 2 - Lecture on library skills.</w:t>
+          <w:numId w:val="4"/>
+          <w:ilvl w:val="0"/>
+        </w:numPr>
+      </w:pPr>
+      <w:r>
+        <w:t xml:space="preserve">Week 2 - Idea to market:</w:t>
+      </w:r>
+    </w:p>
+    <w:p>
+      <w:pPr>
+        <w:numPr>
+          <w:numId w:val="5"/>
+          <w:ilvl w:val="1"/>
+        </w:numPr>
+      </w:pPr>
+      <w:r>
+        <w:t xml:space="preserve">The commercialisation process;</w:t>
+      </w:r>
+    </w:p>
+    <w:p>
+      <w:pPr>
+        <w:numPr>
+          <w:numId w:val="5"/>
+          <w:ilvl w:val="1"/>
+        </w:numPr>
+      </w:pPr>
+      <w:r>
+        <w:t xml:space="preserve">Creativity and innovation;</w:t>
+      </w:r>
+    </w:p>
+    <w:p>
+      <w:pPr>
+        <w:numPr>
+          <w:numId w:val="5"/>
+          <w:ilvl w:val="1"/>
+        </w:numPr>
+      </w:pPr>
+      <w:r>
+        <w:t xml:space="preserve">The market.</w:t>
       </w:r>
     </w:p>
     <w:p>
@@ -230,45 +263,12 @@
     <w:p>
       <w:pPr>
         <w:numPr>
-          <w:numId w:val="3"/>
-          <w:ilvl w:val="0"/>
-        </w:numPr>
-      </w:pPr>
-      <w:r>
-        <w:t xml:space="preserve">Week 3 - Idea to market:</w:t>
-      </w:r>
-    </w:p>
-    <w:p>
-      <w:pPr>
-        <w:numPr>
           <w:numId w:val="5"/>
-          <w:ilvl w:val="1"/>
-        </w:numPr>
-      </w:pPr>
-      <w:r>
-        <w:t xml:space="preserve">The commercialisation process;</w:t>
-      </w:r>
-    </w:p>
-    <w:p>
-      <w:pPr>
-        <w:numPr>
-          <w:numId w:val="5"/>
-          <w:ilvl w:val="1"/>
-        </w:numPr>
-      </w:pPr>
-      <w:r>
-        <w:t xml:space="preserve">Creativity and innovation;</w:t>
-      </w:r>
-    </w:p>
-    <w:p>
-      <w:pPr>
-        <w:numPr>
-          <w:numId w:val="5"/>
-          <w:ilvl w:val="1"/>
-        </w:numPr>
-      </w:pPr>
-      <w:r>
-        <w:t xml:space="preserve">The market.</w:t>
+          <w:ilvl w:val="0"/>
+        </w:numPr>
+      </w:pPr>
+      <w:r>
+        <w:t xml:space="preserve">Week 3 - Lecture on research skills.</w:t>
       </w:r>
     </w:p>
     <w:p>
@@ -288,7 +288,7 @@
     <w:p>
       <w:pPr>
         <w:numPr>
-          <w:numId w:val="3"/>
+          <w:numId w:val="5"/>
           <w:ilvl w:val="0"/>
         </w:numPr>
       </w:pPr>
@@ -346,7 +346,7 @@
     <w:p>
       <w:pPr>
         <w:numPr>
-          <w:numId w:val="3"/>
+          <w:numId w:val="6"/>
           <w:ilvl w:val="0"/>
         </w:numPr>
       </w:pPr>
@@ -404,7 +404,7 @@
     <w:p>
       <w:pPr>
         <w:numPr>
-          <w:numId w:val="3"/>
+          <w:numId w:val="7"/>
           <w:ilvl w:val="0"/>
         </w:numPr>
       </w:pPr>
@@ -429,7 +429,7 @@
     <w:p>
       <w:pPr>
         <w:numPr>
-          <w:numId w:val="3"/>
+          <w:numId w:val="7"/>
           <w:ilvl w:val="0"/>
         </w:numPr>
       </w:pPr>
@@ -465,7 +465,7 @@
     <w:p>
       <w:pPr>
         <w:numPr>
-          <w:numId w:val="3"/>
+          <w:numId w:val="7"/>
           <w:ilvl w:val="0"/>
         </w:numPr>
       </w:pPr>
@@ -489,16 +489,11 @@
     </w:p>
   </w:body>
 </w:document>
-</file>
-
-<file path=word/footnotes.xml><?xml version="1.0" encoding="utf-8"?>
-<w:footnotes xmlns:w="http://schemas.openxmlformats.org/wordprocessingml/2006/main" xmlns:m="http://schemas.openxmlformats.org/officeDocument/2006/math" xmlns:r="http://schemas.openxmlformats.org/officeDocument/2006/relationships" xmlns:o="urn:schemas-microsoft-com:office:office" xmlns:v="urn:schemas-microsoft-com:vml" xmlns:w10="urn:schemas-microsoft-com:office:word" xmlns:a="http://schemas.openxmlformats.org/drawingml/2006/main" xmlns:pic="http://schemas.openxmlformats.org/drawingml/2006/picture" xmlns:wp="http://schemas.openxmlformats.org/drawingml/2006/wordprocessingDrawing"/>
 </file>
 
 <file path=word/numbering.xml><?xml version="1.0" encoding="utf-8"?>
 <w:numbering xmlns:w="http://schemas.openxmlformats.org/wordprocessingml/2006/main">
   <w:abstractNum w:abstractNumId="0">
-    <w:nsid w:val="3678026e"/>
     <w:multiLevelType w:val="multilevel"/>
     <w:lvl w:ilvl="0">
       <w:numFmt w:val="bullet"/>
@@ -579,7 +574,6 @@
     </w:lvl>
   </w:abstractNum>
   <w:abstractNum w:abstractNumId="2">
-    <w:nsid w:val="a000f226"/>
     <w:multiLevelType w:val="multilevel"/>
     <w:lvl w:ilvl="0">
       <w:numFmt w:val="bullet"/>
@@ -660,7 +654,6 @@
     </w:lvl>
   </w:abstractNum>
   <w:abstractNum w:abstractNumId="3">
-    <w:nsid w:val="a895d2fa"/>
     <w:multiLevelType w:val="multilevel"/>
     <w:lvl w:ilvl="0">
       <w:start w:val="1"/>
@@ -1036,8 +1029,8 @@
       <w:i/>
     </w:rPr>
   </w:style>
-  <w:style w:type="paragraph" w:styleId="ImageCaption">
-    <w:name w:val="Image Caption"/>
+  <w:style w:type="paragraph" w:styleId="PictureCaption">
+    <w:name w:val="Picture Caption"/>
     <w:basedOn w:val="Normal"/>
     <w:link w:val="BodyTextChar"/>
     <w:pPr>
@@ -1060,15 +1053,15 @@
       <w:sz w:val="22"/>
     </w:rPr>
   </w:style>
-  <w:style w:type="character" w:customStyle="1" w:styleId="FootnoteRef">
-    <w:name w:val="Footnote Ref"/>
+  <w:style w:type="character" w:customStyle="1" w:styleId="FootnoteReference">
+    <w:name w:val="Footnote Reference"/>
     <w:basedOn w:val="BodyTextChar"/>
     <w:rPr>
       <w:vertAlign w:val="superscript"/>
     </w:rPr>
   </w:style>
-  <w:style w:type="character" w:customStyle="1" w:styleId="Link">
-    <w:name w:val="Link"/>
+  <w:style w:type="character" w:customStyle="1" w:styleId="Hyperlink">
+    <w:name w:val="Hyperlink"/>
     <w:basedOn w:val="BodyTextChar"/>
     <w:rPr>
       <w:color w:val="4F81BD" w:themeColor="accent1"/>

</xml_diff>

<commit_message>
Dont know what is happening
</commit_message>
<xml_diff>
--- a/Entrepreneurship/secondsemesterinstructions.docx
+++ b/Entrepreneurship/secondsemesterinstructions.docx
@@ -503,80 +503,6 @@
         </w:rPr>
         <w:t xml:space="preserve">Company pitches (assessed)</w:t>
       </w:r>
-    </w:p>
-    <w:bookmarkStart w:id="enterprise-resources" w:name="enterprise-resources"/>
-    <w:p>
-      <w:pPr>
-        <w:pStyle w:val="Heading1"/>
-      </w:pPr>
-      <w:r>
-        <w:t xml:space="preserve">Enterprise Resources</w:t>
-      </w:r>
-    </w:p>
-    <w:bookmarkEnd w:id="enterprise-resources"/>
-    <w:p>
-      <w:pPr>
-        <w:numPr>
-          <w:numId w:val="8"/>
-          <w:ilvl w:val="0"/>
-        </w:numPr>
-      </w:pPr>
-      <w:hyperlink r:id="link3">
-        <w:r>
-          <w:rPr>
-            <w:rStyle w:val="Hyperlink"/>
-          </w:rPr>
-          <w:t xml:space="preserve">Setting up your SME</w:t>
-        </w:r>
-      </w:hyperlink>
-    </w:p>
-    <w:p>
-      <w:pPr>
-        <w:numPr>
-          <w:numId w:val="8"/>
-          <w:ilvl w:val="0"/>
-        </w:numPr>
-      </w:pPr>
-      <w:hyperlink r:id="link3">
-        <w:r>
-          <w:rPr>
-            <w:rStyle w:val="Hyperlink"/>
-          </w:rPr>
-          <w:t xml:space="preserve">Idea Generation</w:t>
-        </w:r>
-      </w:hyperlink>
-    </w:p>
-    <w:p>
-      <w:pPr>
-        <w:numPr>
-          <w:numId w:val="8"/>
-          <w:ilvl w:val="0"/>
-        </w:numPr>
-      </w:pPr>
-      <w:hyperlink r:id="link3">
-        <w:r>
-          <w:rPr>
-            <w:rStyle w:val="Hyperlink"/>
-          </w:rPr>
-          <w:t xml:space="preserve">Idea Posters</w:t>
-        </w:r>
-      </w:hyperlink>
-    </w:p>
-    <w:p>
-      <w:pPr>
-        <w:numPr>
-          <w:numId w:val="8"/>
-          <w:ilvl w:val="0"/>
-        </w:numPr>
-      </w:pPr>
-      <w:hyperlink r:id="link3">
-        <w:r>
-          <w:rPr>
-            <w:rStyle w:val="Hyperlink"/>
-          </w:rPr>
-          <w:t xml:space="preserve">Your Ideas and Your Market</w:t>
-        </w:r>
-      </w:hyperlink>
     </w:p>
   </w:body>
 </w:document>
@@ -871,9 +797,6 @@
     <w:abstractNumId w:val="2"/>
   </w:num>
   <w:num w:numId="7">
-    <w:abstractNumId w:val="2"/>
-  </w:num>
-  <w:num w:numId="8">
     <w:abstractNumId w:val="2"/>
   </w:num>
 </w:numbering>

</xml_diff>